<commit_message>
sprint 6 + final changes
sprint 6 + final changes
</commit_message>
<xml_diff>
--- a/MasterDocumentFinalv1.docx
+++ b/MasterDocumentFinalv1.docx
@@ -36,10 +36,7 @@
       </w:r>
       <w:proofErr w:type="gramEnd"/>
       <w:r>
-        <w:t xml:space="preserve"> can </w:t>
-      </w:r>
-      <w:r>
-        <w:t>login/authenticate</w:t>
+        <w:t xml:space="preserve"> can login/authenticate</w:t>
       </w:r>
     </w:p>
     <w:p>
@@ -56,10 +53,7 @@
       </w:r>
       <w:proofErr w:type="gramEnd"/>
       <w:r>
-        <w:t xml:space="preserve"> can </w:t>
-      </w:r>
-      <w:r>
-        <w:t>CRUD customers</w:t>
+        <w:t xml:space="preserve"> can CRUD customers</w:t>
       </w:r>
     </w:p>
     <w:p>
@@ -71,10 +65,7 @@
         </w:numPr>
       </w:pPr>
       <w:r>
-        <w:t xml:space="preserve">User can </w:t>
-      </w:r>
-      <w:r>
-        <w:t>CRUD appointments</w:t>
+        <w:t>User can CRUD appointments</w:t>
       </w:r>
     </w:p>
     <w:p>
@@ -221,15 +212,15 @@
         </w:numPr>
       </w:pPr>
       <w:r>
-        <w:t>This can either be desktop based or web based depending on group (</w:t>
+        <w:t xml:space="preserve">This can either be desktop </w:t>
       </w:r>
       <w:proofErr w:type="gramStart"/>
       <w:r>
-        <w:t>web based</w:t>
+        <w:t>based</w:t>
       </w:r>
       <w:proofErr w:type="gramEnd"/>
       <w:r>
-        <w:t xml:space="preserve"> groups will be responsible for their own hosting)</w:t>
+        <w:t xml:space="preserve"> or web based depending on group (web based groups will be responsible for their own hosting)</w:t>
       </w:r>
     </w:p>
     <w:p>
@@ -442,7 +433,11 @@
     </w:p>
     <w:p>
       <w:r>
-        <w:t xml:space="preserve">Users can create an account by pressing the button on the home page, and that will prompt them with a first and last name, email address (which doubles as the username), and a password. Pressing </w:t>
+        <w:t xml:space="preserve">Users can create an account by pressing the button on the home page, and that will prompt them with a first and last name, email address (which doubles as the username), and a password. </w:t>
+      </w:r>
+      <w:r>
+        <w:lastRenderedPageBreak/>
+        <w:t xml:space="preserve">Pressing </w:t>
       </w:r>
       <w:proofErr w:type="gramStart"/>
       <w:r>
@@ -452,6 +447,369 @@
       <w:r>
         <w:t xml:space="preserve"> the password entry box will return them to the home while saving the information in all the entry boxes.</w:t>
       </w:r>
+    </w:p>
+    <w:p>
+      <w:r>
+        <w:t>Sprint 2 information</w:t>
+      </w:r>
+      <w:r>
+        <w:t>:</w:t>
+      </w:r>
+    </w:p>
+    <w:p>
+      <w:pPr>
+        <w:pStyle w:val="ListParagraph"/>
+        <w:numPr>
+          <w:ilvl w:val="0"/>
+          <w:numId w:val="4"/>
+        </w:numPr>
+        <w:ind w:left="720"/>
+      </w:pPr>
+      <w:r>
+        <w:t xml:space="preserve">customer object – creates a python object from a raw </w:t>
+      </w:r>
+      <w:proofErr w:type="spellStart"/>
+      <w:r>
+        <w:t>db</w:t>
+      </w:r>
+      <w:proofErr w:type="spellEnd"/>
+      <w:r>
+        <w:t xml:space="preserve"> record, holding customer data (first name, last name, email, phone, address)</w:t>
+      </w:r>
+    </w:p>
+    <w:p>
+      <w:pPr>
+        <w:pStyle w:val="ListParagraph"/>
+        <w:numPr>
+          <w:ilvl w:val="0"/>
+          <w:numId w:val="4"/>
+        </w:numPr>
+        <w:ind w:left="720"/>
+      </w:pPr>
+      <w:r>
+        <w:t xml:space="preserve">customer service – connects to the </w:t>
+      </w:r>
+      <w:proofErr w:type="spellStart"/>
+      <w:r>
+        <w:t>db</w:t>
+      </w:r>
+      <w:proofErr w:type="spellEnd"/>
+      <w:r>
+        <w:t>, can create, edit, view, soft-delete customers</w:t>
+      </w:r>
+    </w:p>
+    <w:p>
+      <w:pPr>
+        <w:pStyle w:val="ListParagraph"/>
+        <w:numPr>
+          <w:ilvl w:val="0"/>
+          <w:numId w:val="4"/>
+        </w:numPr>
+        <w:ind w:left="720"/>
+      </w:pPr>
+      <w:proofErr w:type="spellStart"/>
+      <w:r>
+        <w:t>gui</w:t>
+      </w:r>
+      <w:proofErr w:type="spellEnd"/>
+      <w:r>
+        <w:t xml:space="preserve"> – added a ‘customers’ menu option, showing a list of customers with view/edit/delete options, and a button to create a new customer (form fields for first/last name, email, phone, address). view/edit forms load/modify data as needed</w:t>
+      </w:r>
+    </w:p>
+    <w:p>
+      <w:pPr>
+        <w:ind w:left="360"/>
+      </w:pPr>
+    </w:p>
+    <w:p>
+      <w:r>
+        <w:t>Sprint 3 information:</w:t>
+      </w:r>
+    </w:p>
+    <w:p>
+      <w:pPr>
+        <w:pStyle w:val="ListParagraph"/>
+        <w:numPr>
+          <w:ilvl w:val="0"/>
+          <w:numId w:val="5"/>
+        </w:numPr>
+        <w:ind w:left="720"/>
+      </w:pPr>
+      <w:r>
+        <w:t>appointments – introduced an appointment object and an appointment service to handle creating, editing, viewing, and soft-deleting appointments</w:t>
+      </w:r>
+    </w:p>
+    <w:p>
+      <w:pPr>
+        <w:pStyle w:val="ListParagraph"/>
+        <w:numPr>
+          <w:ilvl w:val="0"/>
+          <w:numId w:val="5"/>
+        </w:numPr>
+        <w:ind w:left="720"/>
+      </w:pPr>
+      <w:proofErr w:type="spellStart"/>
+      <w:r>
+        <w:t>gui</w:t>
+      </w:r>
+      <w:proofErr w:type="spellEnd"/>
+      <w:r>
+        <w:t xml:space="preserve"> – added an ‘appointments’ menu option with a list view </w:t>
+      </w:r>
+      <w:proofErr w:type="gramStart"/>
+      <w:r>
+        <w:t>similar to</w:t>
+      </w:r>
+      <w:proofErr w:type="gramEnd"/>
+      <w:r>
+        <w:t xml:space="preserve"> customers. can add new appointments with fields like </w:t>
+      </w:r>
+      <w:proofErr w:type="gramStart"/>
+      <w:r>
+        <w:t>title</w:t>
+      </w:r>
+      <w:proofErr w:type="gramEnd"/>
+      <w:r>
+        <w:t>, description, start time, end time, location, and link it to a customer. view/edit pages load/modify data.</w:t>
+      </w:r>
+    </w:p>
+    <w:p>
+      <w:pPr>
+        <w:pStyle w:val="ListParagraph"/>
+        <w:numPr>
+          <w:ilvl w:val="0"/>
+          <w:numId w:val="5"/>
+        </w:numPr>
+        <w:ind w:left="720"/>
+      </w:pPr>
+      <w:r>
+        <w:t>notes – introduced notes attached to appointments and customers. notes can be created, viewed, edited</w:t>
+      </w:r>
+      <w:proofErr w:type="gramStart"/>
+      <w:r>
+        <w:t>, deleted</w:t>
+      </w:r>
+      <w:proofErr w:type="gramEnd"/>
+      <w:r>
+        <w:t xml:space="preserve">. </w:t>
+      </w:r>
+      <w:proofErr w:type="gramStart"/>
+      <w:r>
+        <w:t>each</w:t>
+      </w:r>
+      <w:proofErr w:type="gramEnd"/>
+      <w:r>
+        <w:t xml:space="preserve"> note limited to 100 </w:t>
+      </w:r>
+      <w:proofErr w:type="gramStart"/>
+      <w:r>
+        <w:t>chars</w:t>
+      </w:r>
+      <w:proofErr w:type="gramEnd"/>
+      <w:r>
+        <w:t xml:space="preserve"> snippet in list view.</w:t>
+      </w:r>
+      <w:r>
+        <w:br/>
+      </w:r>
+    </w:p>
+    <w:p>
+      <w:r>
+        <w:t>Sprint 4 information:</w:t>
+      </w:r>
+    </w:p>
+    <w:p>
+      <w:pPr>
+        <w:pStyle w:val="ListParagraph"/>
+        <w:numPr>
+          <w:ilvl w:val="0"/>
+          <w:numId w:val="6"/>
+        </w:numPr>
+      </w:pPr>
+      <w:r>
+        <w:t>notes – extended functionality of notes to also connect to customers and appointments.</w:t>
+      </w:r>
+    </w:p>
+    <w:p>
+      <w:pPr>
+        <w:pStyle w:val="ListParagraph"/>
+        <w:numPr>
+          <w:ilvl w:val="0"/>
+          <w:numId w:val="6"/>
+        </w:numPr>
+      </w:pPr>
+      <w:proofErr w:type="spellStart"/>
+      <w:r>
+        <w:t>gui</w:t>
+      </w:r>
+      <w:proofErr w:type="spellEnd"/>
+      <w:r>
+        <w:t xml:space="preserve"> – integrated notes into customers and appointments views. notes appear in a table, sorted by most recent. can click to view full note, add new </w:t>
+      </w:r>
+      <w:proofErr w:type="gramStart"/>
+      <w:r>
+        <w:t>note</w:t>
+      </w:r>
+      <w:proofErr w:type="gramEnd"/>
+      <w:r>
+        <w:t>, edit, delete.</w:t>
+      </w:r>
+    </w:p>
+    <w:p>
+      <w:pPr>
+        <w:pStyle w:val="ListParagraph"/>
+        <w:numPr>
+          <w:ilvl w:val="0"/>
+          <w:numId w:val="6"/>
+        </w:numPr>
+      </w:pPr>
+      <w:r>
+        <w:t>testing – ensured all new note-related functions are unit tested as well.</w:t>
+      </w:r>
+    </w:p>
+    <w:p>
+      <w:pPr>
+        <w:pStyle w:val="ListParagraph"/>
+      </w:pPr>
+    </w:p>
+    <w:p>
+      <w:r>
+        <w:t>Sprint 5 information:</w:t>
+      </w:r>
+    </w:p>
+    <w:p>
+      <w:pPr>
+        <w:pStyle w:val="ListParagraph"/>
+        <w:numPr>
+          <w:ilvl w:val="0"/>
+          <w:numId w:val="6"/>
+        </w:numPr>
+      </w:pPr>
+      <w:r>
+        <w:t>services – introduced a services table and service object (name, description, price)</w:t>
+      </w:r>
+    </w:p>
+    <w:p>
+      <w:pPr>
+        <w:pStyle w:val="ListParagraph"/>
+        <w:numPr>
+          <w:ilvl w:val="0"/>
+          <w:numId w:val="6"/>
+        </w:numPr>
+      </w:pPr>
+      <w:r>
+        <w:t>notes for services – just like customers/appointments, services can have notes</w:t>
+      </w:r>
+    </w:p>
+    <w:p>
+      <w:pPr>
+        <w:pStyle w:val="ListParagraph"/>
+        <w:numPr>
+          <w:ilvl w:val="0"/>
+          <w:numId w:val="6"/>
+        </w:numPr>
+      </w:pPr>
+      <w:proofErr w:type="spellStart"/>
+      <w:r>
+        <w:t>gui</w:t>
+      </w:r>
+      <w:proofErr w:type="spellEnd"/>
+      <w:r>
+        <w:t xml:space="preserve"> – added a ‘services’ menu. services page lists all services with name, short description, price, and view/edit/delete. can create new service with a form.</w:t>
+      </w:r>
+    </w:p>
+    <w:p>
+      <w:pPr>
+        <w:pStyle w:val="ListParagraph"/>
+        <w:numPr>
+          <w:ilvl w:val="0"/>
+          <w:numId w:val="6"/>
+        </w:numPr>
+      </w:pPr>
+      <w:r>
+        <w:t>tested all service-related operations.</w:t>
+      </w:r>
+    </w:p>
+    <w:p>
+      <w:r>
+        <w:t>Sprint 6 information:</w:t>
+      </w:r>
+    </w:p>
+    <w:p>
+      <w:pPr>
+        <w:pStyle w:val="ListParagraph"/>
+        <w:numPr>
+          <w:ilvl w:val="0"/>
+          <w:numId w:val="7"/>
+        </w:numPr>
+      </w:pPr>
+      <w:r>
+        <w:t xml:space="preserve">invoices – introduced invoices with </w:t>
+      </w:r>
+      <w:proofErr w:type="spellStart"/>
+      <w:r>
+        <w:t>invoice_header</w:t>
+      </w:r>
+      <w:proofErr w:type="spellEnd"/>
+      <w:r>
+        <w:t xml:space="preserve"> and </w:t>
+      </w:r>
+      <w:proofErr w:type="spellStart"/>
+      <w:r>
+        <w:t>invoice_detail</w:t>
+      </w:r>
+      <w:proofErr w:type="spellEnd"/>
+      <w:r>
+        <w:t xml:space="preserve"> tables. </w:t>
+      </w:r>
+      <w:proofErr w:type="gramStart"/>
+      <w:r>
+        <w:t>each</w:t>
+      </w:r>
+      <w:proofErr w:type="gramEnd"/>
+      <w:r>
+        <w:t xml:space="preserve"> invoice links to a customer and includes line items (services and their costs), total amount, due date, and paid status. also supports notes.</w:t>
+      </w:r>
+    </w:p>
+    <w:p>
+      <w:pPr>
+        <w:pStyle w:val="ListParagraph"/>
+        <w:numPr>
+          <w:ilvl w:val="0"/>
+          <w:numId w:val="7"/>
+        </w:numPr>
+      </w:pPr>
+      <w:r>
+        <w:lastRenderedPageBreak/>
+        <w:t>invoice service – handles creation, viewing, editing (updating line items, due date, notes), soft deletion, and marking invoices as paid/unpaid. fetches all invoices or only unpaid ones, sorted by recent date.</w:t>
+      </w:r>
+    </w:p>
+    <w:p>
+      <w:pPr>
+        <w:pStyle w:val="ListParagraph"/>
+        <w:numPr>
+          <w:ilvl w:val="0"/>
+          <w:numId w:val="7"/>
+        </w:numPr>
+      </w:pPr>
+      <w:proofErr w:type="spellStart"/>
+      <w:r>
+        <w:t>gui</w:t>
+      </w:r>
+      <w:proofErr w:type="spellEnd"/>
+      <w:r>
+        <w:t xml:space="preserve"> – added ‘invoices’ menu option. </w:t>
+      </w:r>
+      <w:proofErr w:type="gramStart"/>
+      <w:r>
+        <w:t>invoices</w:t>
+      </w:r>
+      <w:proofErr w:type="gramEnd"/>
+      <w:r>
+        <w:t xml:space="preserve"> page shows a list of invoices (date, invoice #, client, total, paid status) with view/edit/delete icons. can toggle to show only unpaid or all. view page shows invoice info, customer info, line items, total, notes, and a button to mark as paid. edit page pre-fills invoice data for changes. can add a new invoice with a form selecting a customer, due date, services, and notes.</w:t>
+      </w:r>
+    </w:p>
+    <w:p>
       <w:r>
         <w:br/>
       </w:r>
@@ -531,6 +889,9 @@
               <w:spacing w:after="160" w:line="259" w:lineRule="auto"/>
             </w:pPr>
             <w:r>
+              <w:rPr>
+                <w:noProof/>
+              </w:rPr>
               <mc:AlternateContent>
                 <mc:Choice Requires="wps">
                   <w:drawing>
@@ -650,6 +1011,9 @@
               <w:spacing w:after="160" w:line="259" w:lineRule="auto"/>
             </w:pPr>
             <w:r>
+              <w:rPr>
+                <w:noProof/>
+              </w:rPr>
               <mc:AlternateContent>
                 <mc:Choice Requires="wps">
                   <w:drawing>
@@ -801,6 +1165,9 @@
               <w:spacing w:after="160" w:line="259" w:lineRule="auto"/>
             </w:pPr>
             <w:r>
+              <w:rPr>
+                <w:noProof/>
+              </w:rPr>
               <mc:AlternateContent>
                 <mc:Choice Requires="wps">
                   <w:drawing>
@@ -1001,6 +1368,9 @@
               <w:spacing w:after="160" w:line="259" w:lineRule="auto"/>
             </w:pPr>
             <w:r>
+              <w:rPr>
+                <w:noProof/>
+              </w:rPr>
               <mc:AlternateContent>
                 <mc:Choice Requires="wps">
                   <w:drawing>
@@ -1125,6 +1495,9 @@
               <w:spacing w:after="160" w:line="259" w:lineRule="auto"/>
             </w:pPr>
             <w:r>
+              <w:rPr>
+                <w:noProof/>
+              </w:rPr>
               <mc:AlternateContent>
                 <mc:Choice Requires="wps">
                   <w:drawing>
@@ -1269,6 +1642,7 @@
     </w:p>
     <w:p>
       <w:r>
+        <w:lastRenderedPageBreak/>
         <w:t>Color: black</w:t>
       </w:r>
     </w:p>
@@ -1350,6 +1724,232 @@
 <file path=word/numbering.xml><?xml version="1.0" encoding="utf-8"?>
 <w:numbering xmlns:wpc="http://schemas.microsoft.com/office/word/2010/wordprocessingCanvas" xmlns:cx="http://schemas.microsoft.com/office/drawing/2014/chartex" xmlns:cx1="http://schemas.microsoft.com/office/drawing/2015/9/8/chartex" xmlns:cx2="http://schemas.microsoft.com/office/drawing/2015/10/21/chartex" xmlns:cx3="http://schemas.microsoft.com/office/drawing/2016/5/9/chartex" xmlns:cx4="http://schemas.microsoft.com/office/drawing/2016/5/10/chartex" xmlns:cx5="http://schemas.microsoft.com/office/drawing/2016/5/11/chartex" xmlns:cx6="http://schemas.microsoft.com/office/drawing/2016/5/12/chartex" xmlns:cx7="http://schemas.microsoft.com/office/drawing/2016/5/13/chartex" xmlns:cx8="http://schemas.microsoft.com/office/drawing/2016/5/14/chartex" xmlns:mc="http://schemas.openxmlformats.org/markup-compatibility/2006" xmlns:aink="http://schemas.microsoft.com/office/drawing/2016/ink" xmlns:am3d="http://schemas.microsoft.com/office/drawing/2017/model3d" xmlns:o="urn:schemas-microsoft-com:office:office" xmlns:oel="http://schemas.microsoft.com/office/2019/extlst" xmlns:r="http://schemas.openxmlformats.org/officeDocument/2006/relationships" xmlns:m="http://schemas.openxmlformats.org/officeDocument/2006/math" xmlns:v="urn:schemas-microsoft-com:vml" xmlns:wp14="http://schemas.microsoft.com/office/word/2010/wordprocessingDrawing" xmlns:wp="http://schemas.openxmlformats.org/drawingml/2006/wordprocessingDrawing" xmlns:w10="urn:schemas-microsoft-com:office:word" xmlns:w="http://schemas.openxmlformats.org/wordprocessingml/2006/main" xmlns:w14="http://schemas.microsoft.com/office/word/2010/wordml" xmlns:w15="http://schemas.microsoft.com/office/word/2012/wordml" xmlns:w16cex="http://schemas.microsoft.com/office/word/2018/wordml/cex" xmlns:w16cid="http://schemas.microsoft.com/office/word/2016/wordml/cid" xmlns:w16="http://schemas.microsoft.com/office/word/2018/wordml" xmlns:w16du="http://schemas.microsoft.com/office/word/2023/wordml/word16du" xmlns:w16sdtdh="http://schemas.microsoft.com/office/word/2020/wordml/sdtdatahash" xmlns:w16se="http://schemas.microsoft.com/office/word/2015/wordml/symex" xmlns:wpg="http://schemas.microsoft.com/office/word/2010/wordprocessingGroup" xmlns:wpi="http://schemas.microsoft.com/office/word/2010/wordprocessingInk" xmlns:wne="http://schemas.microsoft.com/office/word/2006/wordml" xmlns:wps="http://schemas.microsoft.com/office/word/2010/wordprocessingShape" mc:Ignorable="w14 w15 w16se w16cid w16 w16cex w16sdtdh w16du wp14">
   <w:abstractNum w:abstractNumId="0" w15:restartNumberingAfterBreak="0">
+    <w:nsid w:val="2A4F6628"/>
+    <w:multiLevelType w:val="hybridMultilevel"/>
+    <w:tmpl w:val="0CE07340"/>
+    <w:lvl w:ilvl="0" w:tplc="04090001">
+      <w:start w:val="1"/>
+      <w:numFmt w:val="bullet"/>
+      <w:lvlText w:val=""/>
+      <w:lvlJc w:val="left"/>
+      <w:pPr>
+        <w:ind w:left="720" w:hanging="360"/>
+      </w:pPr>
+      <w:rPr>
+        <w:rFonts w:ascii="Symbol" w:hAnsi="Symbol" w:hint="default"/>
+      </w:rPr>
+    </w:lvl>
+    <w:lvl w:ilvl="1" w:tplc="04090003" w:tentative="1">
+      <w:start w:val="1"/>
+      <w:numFmt w:val="bullet"/>
+      <w:lvlText w:val="o"/>
+      <w:lvlJc w:val="left"/>
+      <w:pPr>
+        <w:ind w:left="1440" w:hanging="360"/>
+      </w:pPr>
+      <w:rPr>
+        <w:rFonts w:ascii="Courier New" w:hAnsi="Courier New" w:cs="Courier New" w:hint="default"/>
+      </w:rPr>
+    </w:lvl>
+    <w:lvl w:ilvl="2" w:tplc="04090005" w:tentative="1">
+      <w:start w:val="1"/>
+      <w:numFmt w:val="bullet"/>
+      <w:lvlText w:val=""/>
+      <w:lvlJc w:val="left"/>
+      <w:pPr>
+        <w:ind w:left="2160" w:hanging="360"/>
+      </w:pPr>
+      <w:rPr>
+        <w:rFonts w:ascii="Wingdings" w:hAnsi="Wingdings" w:hint="default"/>
+      </w:rPr>
+    </w:lvl>
+    <w:lvl w:ilvl="3" w:tplc="04090001" w:tentative="1">
+      <w:start w:val="1"/>
+      <w:numFmt w:val="bullet"/>
+      <w:lvlText w:val=""/>
+      <w:lvlJc w:val="left"/>
+      <w:pPr>
+        <w:ind w:left="2880" w:hanging="360"/>
+      </w:pPr>
+      <w:rPr>
+        <w:rFonts w:ascii="Symbol" w:hAnsi="Symbol" w:hint="default"/>
+      </w:rPr>
+    </w:lvl>
+    <w:lvl w:ilvl="4" w:tplc="04090003" w:tentative="1">
+      <w:start w:val="1"/>
+      <w:numFmt w:val="bullet"/>
+      <w:lvlText w:val="o"/>
+      <w:lvlJc w:val="left"/>
+      <w:pPr>
+        <w:ind w:left="3600" w:hanging="360"/>
+      </w:pPr>
+      <w:rPr>
+        <w:rFonts w:ascii="Courier New" w:hAnsi="Courier New" w:cs="Courier New" w:hint="default"/>
+      </w:rPr>
+    </w:lvl>
+    <w:lvl w:ilvl="5" w:tplc="04090005" w:tentative="1">
+      <w:start w:val="1"/>
+      <w:numFmt w:val="bullet"/>
+      <w:lvlText w:val=""/>
+      <w:lvlJc w:val="left"/>
+      <w:pPr>
+        <w:ind w:left="4320" w:hanging="360"/>
+      </w:pPr>
+      <w:rPr>
+        <w:rFonts w:ascii="Wingdings" w:hAnsi="Wingdings" w:hint="default"/>
+      </w:rPr>
+    </w:lvl>
+    <w:lvl w:ilvl="6" w:tplc="04090001" w:tentative="1">
+      <w:start w:val="1"/>
+      <w:numFmt w:val="bullet"/>
+      <w:lvlText w:val=""/>
+      <w:lvlJc w:val="left"/>
+      <w:pPr>
+        <w:ind w:left="5040" w:hanging="360"/>
+      </w:pPr>
+      <w:rPr>
+        <w:rFonts w:ascii="Symbol" w:hAnsi="Symbol" w:hint="default"/>
+      </w:rPr>
+    </w:lvl>
+    <w:lvl w:ilvl="7" w:tplc="04090003" w:tentative="1">
+      <w:start w:val="1"/>
+      <w:numFmt w:val="bullet"/>
+      <w:lvlText w:val="o"/>
+      <w:lvlJc w:val="left"/>
+      <w:pPr>
+        <w:ind w:left="5760" w:hanging="360"/>
+      </w:pPr>
+      <w:rPr>
+        <w:rFonts w:ascii="Courier New" w:hAnsi="Courier New" w:cs="Courier New" w:hint="default"/>
+      </w:rPr>
+    </w:lvl>
+    <w:lvl w:ilvl="8" w:tplc="04090005" w:tentative="1">
+      <w:start w:val="1"/>
+      <w:numFmt w:val="bullet"/>
+      <w:lvlText w:val=""/>
+      <w:lvlJc w:val="left"/>
+      <w:pPr>
+        <w:ind w:left="6480" w:hanging="360"/>
+      </w:pPr>
+      <w:rPr>
+        <w:rFonts w:ascii="Wingdings" w:hAnsi="Wingdings" w:hint="default"/>
+      </w:rPr>
+    </w:lvl>
+  </w:abstractNum>
+  <w:abstractNum w:abstractNumId="1" w15:restartNumberingAfterBreak="0">
+    <w:nsid w:val="34351A1B"/>
+    <w:multiLevelType w:val="hybridMultilevel"/>
+    <w:tmpl w:val="816C6DFC"/>
+    <w:lvl w:ilvl="0" w:tplc="04090001">
+      <w:start w:val="1"/>
+      <w:numFmt w:val="bullet"/>
+      <w:lvlText w:val=""/>
+      <w:lvlJc w:val="left"/>
+      <w:pPr>
+        <w:ind w:left="1080" w:hanging="360"/>
+      </w:pPr>
+      <w:rPr>
+        <w:rFonts w:ascii="Symbol" w:hAnsi="Symbol" w:hint="default"/>
+      </w:rPr>
+    </w:lvl>
+    <w:lvl w:ilvl="1" w:tplc="04090003" w:tentative="1">
+      <w:start w:val="1"/>
+      <w:numFmt w:val="bullet"/>
+      <w:lvlText w:val="o"/>
+      <w:lvlJc w:val="left"/>
+      <w:pPr>
+        <w:ind w:left="1800" w:hanging="360"/>
+      </w:pPr>
+      <w:rPr>
+        <w:rFonts w:ascii="Courier New" w:hAnsi="Courier New" w:cs="Courier New" w:hint="default"/>
+      </w:rPr>
+    </w:lvl>
+    <w:lvl w:ilvl="2" w:tplc="04090005" w:tentative="1">
+      <w:start w:val="1"/>
+      <w:numFmt w:val="bullet"/>
+      <w:lvlText w:val=""/>
+      <w:lvlJc w:val="left"/>
+      <w:pPr>
+        <w:ind w:left="2520" w:hanging="360"/>
+      </w:pPr>
+      <w:rPr>
+        <w:rFonts w:ascii="Wingdings" w:hAnsi="Wingdings" w:hint="default"/>
+      </w:rPr>
+    </w:lvl>
+    <w:lvl w:ilvl="3" w:tplc="04090001" w:tentative="1">
+      <w:start w:val="1"/>
+      <w:numFmt w:val="bullet"/>
+      <w:lvlText w:val=""/>
+      <w:lvlJc w:val="left"/>
+      <w:pPr>
+        <w:ind w:left="3240" w:hanging="360"/>
+      </w:pPr>
+      <w:rPr>
+        <w:rFonts w:ascii="Symbol" w:hAnsi="Symbol" w:hint="default"/>
+      </w:rPr>
+    </w:lvl>
+    <w:lvl w:ilvl="4" w:tplc="04090003" w:tentative="1">
+      <w:start w:val="1"/>
+      <w:numFmt w:val="bullet"/>
+      <w:lvlText w:val="o"/>
+      <w:lvlJc w:val="left"/>
+      <w:pPr>
+        <w:ind w:left="3960" w:hanging="360"/>
+      </w:pPr>
+      <w:rPr>
+        <w:rFonts w:ascii="Courier New" w:hAnsi="Courier New" w:cs="Courier New" w:hint="default"/>
+      </w:rPr>
+    </w:lvl>
+    <w:lvl w:ilvl="5" w:tplc="04090005" w:tentative="1">
+      <w:start w:val="1"/>
+      <w:numFmt w:val="bullet"/>
+      <w:lvlText w:val=""/>
+      <w:lvlJc w:val="left"/>
+      <w:pPr>
+        <w:ind w:left="4680" w:hanging="360"/>
+      </w:pPr>
+      <w:rPr>
+        <w:rFonts w:ascii="Wingdings" w:hAnsi="Wingdings" w:hint="default"/>
+      </w:rPr>
+    </w:lvl>
+    <w:lvl w:ilvl="6" w:tplc="04090001" w:tentative="1">
+      <w:start w:val="1"/>
+      <w:numFmt w:val="bullet"/>
+      <w:lvlText w:val=""/>
+      <w:lvlJc w:val="left"/>
+      <w:pPr>
+        <w:ind w:left="5400" w:hanging="360"/>
+      </w:pPr>
+      <w:rPr>
+        <w:rFonts w:ascii="Symbol" w:hAnsi="Symbol" w:hint="default"/>
+      </w:rPr>
+    </w:lvl>
+    <w:lvl w:ilvl="7" w:tplc="04090003" w:tentative="1">
+      <w:start w:val="1"/>
+      <w:numFmt w:val="bullet"/>
+      <w:lvlText w:val="o"/>
+      <w:lvlJc w:val="left"/>
+      <w:pPr>
+        <w:ind w:left="6120" w:hanging="360"/>
+      </w:pPr>
+      <w:rPr>
+        <w:rFonts w:ascii="Courier New" w:hAnsi="Courier New" w:cs="Courier New" w:hint="default"/>
+      </w:rPr>
+    </w:lvl>
+    <w:lvl w:ilvl="8" w:tplc="04090005" w:tentative="1">
+      <w:start w:val="1"/>
+      <w:numFmt w:val="bullet"/>
+      <w:lvlText w:val=""/>
+      <w:lvlJc w:val="left"/>
+      <w:pPr>
+        <w:ind w:left="6840" w:hanging="360"/>
+      </w:pPr>
+      <w:rPr>
+        <w:rFonts w:ascii="Wingdings" w:hAnsi="Wingdings" w:hint="default"/>
+      </w:rPr>
+    </w:lvl>
+  </w:abstractNum>
+  <w:abstractNum w:abstractNumId="2" w15:restartNumberingAfterBreak="0">
     <w:nsid w:val="362A2808"/>
     <w:multiLevelType w:val="hybridMultilevel"/>
     <w:tmpl w:val="CABAEC34"/>
@@ -1462,7 +2062,7 @@
       </w:rPr>
     </w:lvl>
   </w:abstractNum>
-  <w:abstractNum w:abstractNumId="1" w15:restartNumberingAfterBreak="0">
+  <w:abstractNum w:abstractNumId="3" w15:restartNumberingAfterBreak="0">
     <w:nsid w:val="3F8C1FF4"/>
     <w:multiLevelType w:val="hybridMultilevel"/>
     <w:tmpl w:val="255C8730"/>
@@ -1575,7 +2175,233 @@
       </w:rPr>
     </w:lvl>
   </w:abstractNum>
-  <w:abstractNum w:abstractNumId="2" w15:restartNumberingAfterBreak="0">
+  <w:abstractNum w:abstractNumId="4" w15:restartNumberingAfterBreak="0">
+    <w:nsid w:val="5727302F"/>
+    <w:multiLevelType w:val="hybridMultilevel"/>
+    <w:tmpl w:val="80C44010"/>
+    <w:lvl w:ilvl="0" w:tplc="04090001">
+      <w:start w:val="1"/>
+      <w:numFmt w:val="bullet"/>
+      <w:lvlText w:val=""/>
+      <w:lvlJc w:val="left"/>
+      <w:pPr>
+        <w:ind w:left="720" w:hanging="360"/>
+      </w:pPr>
+      <w:rPr>
+        <w:rFonts w:ascii="Symbol" w:hAnsi="Symbol" w:hint="default"/>
+      </w:rPr>
+    </w:lvl>
+    <w:lvl w:ilvl="1" w:tplc="04090003" w:tentative="1">
+      <w:start w:val="1"/>
+      <w:numFmt w:val="bullet"/>
+      <w:lvlText w:val="o"/>
+      <w:lvlJc w:val="left"/>
+      <w:pPr>
+        <w:ind w:left="1440" w:hanging="360"/>
+      </w:pPr>
+      <w:rPr>
+        <w:rFonts w:ascii="Courier New" w:hAnsi="Courier New" w:cs="Courier New" w:hint="default"/>
+      </w:rPr>
+    </w:lvl>
+    <w:lvl w:ilvl="2" w:tplc="04090005" w:tentative="1">
+      <w:start w:val="1"/>
+      <w:numFmt w:val="bullet"/>
+      <w:lvlText w:val=""/>
+      <w:lvlJc w:val="left"/>
+      <w:pPr>
+        <w:ind w:left="2160" w:hanging="360"/>
+      </w:pPr>
+      <w:rPr>
+        <w:rFonts w:ascii="Wingdings" w:hAnsi="Wingdings" w:hint="default"/>
+      </w:rPr>
+    </w:lvl>
+    <w:lvl w:ilvl="3" w:tplc="04090001" w:tentative="1">
+      <w:start w:val="1"/>
+      <w:numFmt w:val="bullet"/>
+      <w:lvlText w:val=""/>
+      <w:lvlJc w:val="left"/>
+      <w:pPr>
+        <w:ind w:left="2880" w:hanging="360"/>
+      </w:pPr>
+      <w:rPr>
+        <w:rFonts w:ascii="Symbol" w:hAnsi="Symbol" w:hint="default"/>
+      </w:rPr>
+    </w:lvl>
+    <w:lvl w:ilvl="4" w:tplc="04090003" w:tentative="1">
+      <w:start w:val="1"/>
+      <w:numFmt w:val="bullet"/>
+      <w:lvlText w:val="o"/>
+      <w:lvlJc w:val="left"/>
+      <w:pPr>
+        <w:ind w:left="3600" w:hanging="360"/>
+      </w:pPr>
+      <w:rPr>
+        <w:rFonts w:ascii="Courier New" w:hAnsi="Courier New" w:cs="Courier New" w:hint="default"/>
+      </w:rPr>
+    </w:lvl>
+    <w:lvl w:ilvl="5" w:tplc="04090005" w:tentative="1">
+      <w:start w:val="1"/>
+      <w:numFmt w:val="bullet"/>
+      <w:lvlText w:val=""/>
+      <w:lvlJc w:val="left"/>
+      <w:pPr>
+        <w:ind w:left="4320" w:hanging="360"/>
+      </w:pPr>
+      <w:rPr>
+        <w:rFonts w:ascii="Wingdings" w:hAnsi="Wingdings" w:hint="default"/>
+      </w:rPr>
+    </w:lvl>
+    <w:lvl w:ilvl="6" w:tplc="04090001" w:tentative="1">
+      <w:start w:val="1"/>
+      <w:numFmt w:val="bullet"/>
+      <w:lvlText w:val=""/>
+      <w:lvlJc w:val="left"/>
+      <w:pPr>
+        <w:ind w:left="5040" w:hanging="360"/>
+      </w:pPr>
+      <w:rPr>
+        <w:rFonts w:ascii="Symbol" w:hAnsi="Symbol" w:hint="default"/>
+      </w:rPr>
+    </w:lvl>
+    <w:lvl w:ilvl="7" w:tplc="04090003" w:tentative="1">
+      <w:start w:val="1"/>
+      <w:numFmt w:val="bullet"/>
+      <w:lvlText w:val="o"/>
+      <w:lvlJc w:val="left"/>
+      <w:pPr>
+        <w:ind w:left="5760" w:hanging="360"/>
+      </w:pPr>
+      <w:rPr>
+        <w:rFonts w:ascii="Courier New" w:hAnsi="Courier New" w:cs="Courier New" w:hint="default"/>
+      </w:rPr>
+    </w:lvl>
+    <w:lvl w:ilvl="8" w:tplc="04090005" w:tentative="1">
+      <w:start w:val="1"/>
+      <w:numFmt w:val="bullet"/>
+      <w:lvlText w:val=""/>
+      <w:lvlJc w:val="left"/>
+      <w:pPr>
+        <w:ind w:left="6480" w:hanging="360"/>
+      </w:pPr>
+      <w:rPr>
+        <w:rFonts w:ascii="Wingdings" w:hAnsi="Wingdings" w:hint="default"/>
+      </w:rPr>
+    </w:lvl>
+  </w:abstractNum>
+  <w:abstractNum w:abstractNumId="5" w15:restartNumberingAfterBreak="0">
+    <w:nsid w:val="5B691EAC"/>
+    <w:multiLevelType w:val="hybridMultilevel"/>
+    <w:tmpl w:val="C5001A4A"/>
+    <w:lvl w:ilvl="0" w:tplc="04090001">
+      <w:start w:val="1"/>
+      <w:numFmt w:val="bullet"/>
+      <w:lvlText w:val=""/>
+      <w:lvlJc w:val="left"/>
+      <w:pPr>
+        <w:ind w:left="1080" w:hanging="360"/>
+      </w:pPr>
+      <w:rPr>
+        <w:rFonts w:ascii="Symbol" w:hAnsi="Symbol" w:hint="default"/>
+      </w:rPr>
+    </w:lvl>
+    <w:lvl w:ilvl="1" w:tplc="04090003" w:tentative="1">
+      <w:start w:val="1"/>
+      <w:numFmt w:val="bullet"/>
+      <w:lvlText w:val="o"/>
+      <w:lvlJc w:val="left"/>
+      <w:pPr>
+        <w:ind w:left="1800" w:hanging="360"/>
+      </w:pPr>
+      <w:rPr>
+        <w:rFonts w:ascii="Courier New" w:hAnsi="Courier New" w:cs="Courier New" w:hint="default"/>
+      </w:rPr>
+    </w:lvl>
+    <w:lvl w:ilvl="2" w:tplc="04090005" w:tentative="1">
+      <w:start w:val="1"/>
+      <w:numFmt w:val="bullet"/>
+      <w:lvlText w:val=""/>
+      <w:lvlJc w:val="left"/>
+      <w:pPr>
+        <w:ind w:left="2520" w:hanging="360"/>
+      </w:pPr>
+      <w:rPr>
+        <w:rFonts w:ascii="Wingdings" w:hAnsi="Wingdings" w:hint="default"/>
+      </w:rPr>
+    </w:lvl>
+    <w:lvl w:ilvl="3" w:tplc="04090001" w:tentative="1">
+      <w:start w:val="1"/>
+      <w:numFmt w:val="bullet"/>
+      <w:lvlText w:val=""/>
+      <w:lvlJc w:val="left"/>
+      <w:pPr>
+        <w:ind w:left="3240" w:hanging="360"/>
+      </w:pPr>
+      <w:rPr>
+        <w:rFonts w:ascii="Symbol" w:hAnsi="Symbol" w:hint="default"/>
+      </w:rPr>
+    </w:lvl>
+    <w:lvl w:ilvl="4" w:tplc="04090003" w:tentative="1">
+      <w:start w:val="1"/>
+      <w:numFmt w:val="bullet"/>
+      <w:lvlText w:val="o"/>
+      <w:lvlJc w:val="left"/>
+      <w:pPr>
+        <w:ind w:left="3960" w:hanging="360"/>
+      </w:pPr>
+      <w:rPr>
+        <w:rFonts w:ascii="Courier New" w:hAnsi="Courier New" w:cs="Courier New" w:hint="default"/>
+      </w:rPr>
+    </w:lvl>
+    <w:lvl w:ilvl="5" w:tplc="04090005" w:tentative="1">
+      <w:start w:val="1"/>
+      <w:numFmt w:val="bullet"/>
+      <w:lvlText w:val=""/>
+      <w:lvlJc w:val="left"/>
+      <w:pPr>
+        <w:ind w:left="4680" w:hanging="360"/>
+      </w:pPr>
+      <w:rPr>
+        <w:rFonts w:ascii="Wingdings" w:hAnsi="Wingdings" w:hint="default"/>
+      </w:rPr>
+    </w:lvl>
+    <w:lvl w:ilvl="6" w:tplc="04090001" w:tentative="1">
+      <w:start w:val="1"/>
+      <w:numFmt w:val="bullet"/>
+      <w:lvlText w:val=""/>
+      <w:lvlJc w:val="left"/>
+      <w:pPr>
+        <w:ind w:left="5400" w:hanging="360"/>
+      </w:pPr>
+      <w:rPr>
+        <w:rFonts w:ascii="Symbol" w:hAnsi="Symbol" w:hint="default"/>
+      </w:rPr>
+    </w:lvl>
+    <w:lvl w:ilvl="7" w:tplc="04090003" w:tentative="1">
+      <w:start w:val="1"/>
+      <w:numFmt w:val="bullet"/>
+      <w:lvlText w:val="o"/>
+      <w:lvlJc w:val="left"/>
+      <w:pPr>
+        <w:ind w:left="6120" w:hanging="360"/>
+      </w:pPr>
+      <w:rPr>
+        <w:rFonts w:ascii="Courier New" w:hAnsi="Courier New" w:cs="Courier New" w:hint="default"/>
+      </w:rPr>
+    </w:lvl>
+    <w:lvl w:ilvl="8" w:tplc="04090005" w:tentative="1">
+      <w:start w:val="1"/>
+      <w:numFmt w:val="bullet"/>
+      <w:lvlText w:val=""/>
+      <w:lvlJc w:val="left"/>
+      <w:pPr>
+        <w:ind w:left="6840" w:hanging="360"/>
+      </w:pPr>
+      <w:rPr>
+        <w:rFonts w:ascii="Wingdings" w:hAnsi="Wingdings" w:hint="default"/>
+      </w:rPr>
+    </w:lvl>
+  </w:abstractNum>
+  <w:abstractNum w:abstractNumId="6" w15:restartNumberingAfterBreak="0">
     <w:nsid w:val="644618E2"/>
     <w:multiLevelType w:val="hybridMultilevel"/>
     <w:tmpl w:val="A9744042"/>
@@ -1689,13 +2515,25 @@
     </w:lvl>
   </w:abstractNum>
   <w:num w:numId="1" w16cid:durableId="325403553">
+    <w:abstractNumId w:val="3"/>
+  </w:num>
+  <w:num w:numId="2" w16cid:durableId="46031105">
+    <w:abstractNumId w:val="2"/>
+  </w:num>
+  <w:num w:numId="3" w16cid:durableId="1287739483">
+    <w:abstractNumId w:val="6"/>
+  </w:num>
+  <w:num w:numId="4" w16cid:durableId="733628064">
     <w:abstractNumId w:val="1"/>
   </w:num>
-  <w:num w:numId="2" w16cid:durableId="46031105">
+  <w:num w:numId="5" w16cid:durableId="1393499683">
+    <w:abstractNumId w:val="5"/>
+  </w:num>
+  <w:num w:numId="6" w16cid:durableId="497620446">
     <w:abstractNumId w:val="0"/>
   </w:num>
-  <w:num w:numId="3" w16cid:durableId="1287739483">
-    <w:abstractNumId w:val="2"/>
+  <w:num w:numId="7" w16cid:durableId="722603974">
+    <w:abstractNumId w:val="4"/>
   </w:num>
 </w:numbering>
 </file>
@@ -2303,6 +3141,7 @@
   <w:style w:type="character" w:default="1" w:styleId="DefaultParagraphFont">
     <w:name w:val="Default Paragraph Font"/>
     <w:uiPriority w:val="1"/>
+    <w:semiHidden/>
     <w:unhideWhenUsed/>
   </w:style>
   <w:style w:type="table" w:default="1" w:styleId="TableNormal">
@@ -3170,14 +4009,7 @@
 <ds:datastoreItem xmlns:ds="http://schemas.openxmlformats.org/officeDocument/2006/customXml" ds:itemID="{BEFED3C3-1B5D-4EE8-A235-43C0064990A4}">
   <ds:schemaRefs>
     <ds:schemaRef ds:uri="http://schemas.microsoft.com/office/2006/metadata/properties"/>
-    <ds:schemaRef ds:uri="http://schemas.microsoft.com/office/2006/documentManagement/types"/>
-    <ds:schemaRef ds:uri="http://www.w3.org/XML/1998/namespace"/>
-    <ds:schemaRef ds:uri="http://purl.org/dc/terms/"/>
     <ds:schemaRef ds:uri="http://schemas.microsoft.com/office/infopath/2007/PartnerControls"/>
-    <ds:schemaRef ds:uri="http://purl.org/dc/elements/1.1/"/>
-    <ds:schemaRef ds:uri="http://purl.org/dc/dcmitype/"/>
-    <ds:schemaRef ds:uri="http://schemas.openxmlformats.org/package/2006/metadata/core-properties"/>
-    <ds:schemaRef ds:uri="f5f2de2e-ed3f-4fa7-ab73-7acdef156f84"/>
     <ds:schemaRef ds:uri="2ff1f3f4-11cb-4e16-9482-5fa69a11e3a9"/>
   </ds:schemaRefs>
 </ds:datastoreItem>

</xml_diff>